<commit_message>
Graphics: Collages. Discrete math: Practice work 13
</commit_message>
<xml_diff>
--- a/Computer_graphics_and_multimedia_technologies/2 Semester/Вступ в мультимедійні системи (доповідь).docx
+++ b/Computer_graphics_and_multimedia_technologies/2 Semester/Вступ в мультимедійні системи (доповідь).docx
@@ -7,15 +7,17 @@
         <w:spacing w:after="0"/>
         <w:ind w:firstLine="709"/>
         <w:jc w:val="both"/>
-      </w:pPr>
-      <w:r>
-        <w:t xml:space="preserve">Шановні </w:t>
-      </w:r>
-      <w:r>
-        <w:t>одногрупники</w:t>
-      </w:r>
-      <w:r>
-        <w:t>,</w:t>
+        <w:rPr>
+          <w:b/>
+          <w:bCs/>
+        </w:rPr>
+      </w:pPr>
+      <w:r>
+        <w:rPr>
+          <w:b/>
+          <w:bCs/>
+        </w:rPr>
+        <w:t>Поняття мультимедіа і мультимедійної системи. Базова архітектура мультимедійної системи.</w:t>
       </w:r>
     </w:p>
     <w:p>
@@ -24,6 +26,23 @@
         <w:ind w:firstLine="709"/>
         <w:jc w:val="both"/>
       </w:pPr>
+    </w:p>
+    <w:p>
+      <w:pPr>
+        <w:spacing w:after="0"/>
+        <w:ind w:firstLine="709"/>
+        <w:jc w:val="both"/>
+      </w:pPr>
+      <w:r>
+        <w:t>Шановні одногрупники,</w:t>
+      </w:r>
+    </w:p>
+    <w:p>
+      <w:pPr>
+        <w:spacing w:after="0"/>
+        <w:ind w:firstLine="709"/>
+        <w:jc w:val="both"/>
+      </w:pPr>
       <w:r>
         <w:t>Сьогодні я хотів би поділитися з вами деякими думками про поняття мультимедіа та мультимедійної системи, а також про їх базову архітектуру.</w:t>
       </w:r>
@@ -35,7 +54,23 @@
         <w:jc w:val="both"/>
       </w:pPr>
       <w:r>
-        <w:t>Поняття "мультимедіа" походить від латинських слів "multi" (багато) і "media" (засоби масової інформації). Це термін використовується для опису систем, які можуть передавати, обробляти і відтворювати різноманітні типи медіа-контенту, такі як звук, відео, графіка, текст, анімація тощо.</w:t>
+        <w:t>Поняття "мультимедіа" походить від латинських слів "</w:t>
+      </w:r>
+      <w:proofErr w:type="spellStart"/>
+      <w:r>
+        <w:t>multi</w:t>
+      </w:r>
+      <w:proofErr w:type="spellEnd"/>
+      <w:r>
+        <w:t>" (багато) і "</w:t>
+      </w:r>
+      <w:proofErr w:type="spellStart"/>
+      <w:r>
+        <w:t>media</w:t>
+      </w:r>
+      <w:proofErr w:type="spellEnd"/>
+      <w:r>
+        <w:t>" (засоби масової інформації). Це термін використовується для опису систем, які можуть передавати, обробляти і відтворювати різноманітні типи медіа-контенту, такі як звук, відео, графіка, текст, анімація тощо.</w:t>
       </w:r>
     </w:p>
     <w:p>
@@ -150,7 +185,15 @@
         <w:jc w:val="both"/>
       </w:pPr>
       <w:r>
-        <w:t>Завдяки мультимедійним системам створення інтерактивних презентацій, відеоуроків та інтерактивних екранних додатків стає значно простішим та зручнішим процесом.</w:t>
+        <w:t xml:space="preserve">Завдяки мультимедійним системам створення інтерактивних презентацій, </w:t>
+      </w:r>
+      <w:proofErr w:type="spellStart"/>
+      <w:r>
+        <w:t>відеоуроків</w:t>
+      </w:r>
+      <w:proofErr w:type="spellEnd"/>
+      <w:r>
+        <w:t xml:space="preserve"> та інтерактивних екранних додатків стає значно простішим та зручнішим процесом.</w:t>
       </w:r>
     </w:p>
     <w:p>
@@ -170,6 +213,7 @@
         <w:jc w:val="both"/>
       </w:pPr>
       <w:r>
+        <w:lastRenderedPageBreak/>
         <w:t>Узагальнюючи, можна сказати, що мультимедійні системи є важливим компонентом сучасного світу та забезпечують багатофункціональний, креативний та візуально привабливий спосіб передачі інформації.</w:t>
       </w:r>
     </w:p>

</xml_diff>